<commit_message>
Add readme.txt and img
</commit_message>
<xml_diff>
--- a/src/main/resources/template/template.docx
+++ b/src/main/resources/template/template.docx
@@ -72,6 +72,16 @@
                 <w:b/>
                 <w:sz w:val="28"/>
                 <w:szCs w:val="28"/>
+                <w:lang w:val="uk-UA"/>
+              </w:rPr>
+              <w:t>:</w:t>
+            </w:r>
+            <w:r>
+              <w:rPr>
+                <w:rFonts w:ascii="Times New Roman" w:hAnsi="Times New Roman" w:cs="Times New Roman"/>
+                <w:b/>
+                <w:sz w:val="28"/>
+                <w:szCs w:val="28"/>
               </w:rPr>
               <w:t xml:space="preserve"> </w:t>
             </w:r>
@@ -166,7 +176,27 @@
           <w:szCs w:val="28"/>
           <w:lang w:val="uk-UA"/>
         </w:rPr>
-        <w:t xml:space="preserve">Предмет </w:t>
+        <w:t>Предмет</w:t>
+      </w:r>
+      <w:r>
+        <w:rPr>
+          <w:rFonts w:ascii="Times New Roman" w:hAnsi="Times New Roman" w:cs="Times New Roman"/>
+          <w:b/>
+          <w:sz w:val="28"/>
+          <w:szCs w:val="28"/>
+          <w:lang w:val="uk-UA"/>
+        </w:rPr>
+        <w:t>:</w:t>
+      </w:r>
+      <w:r>
+        <w:rPr>
+          <w:rFonts w:ascii="Times New Roman" w:hAnsi="Times New Roman" w:cs="Times New Roman"/>
+          <w:b/>
+          <w:sz w:val="28"/>
+          <w:szCs w:val="28"/>
+          <w:lang w:val="uk-UA"/>
+        </w:rPr>
+        <w:t xml:space="preserve"> </w:t>
       </w:r>
       <w:r>
         <w:rPr>
@@ -218,7 +248,27 @@
           <w:szCs w:val="28"/>
           <w:lang w:val="uk-UA"/>
         </w:rPr>
-        <w:t xml:space="preserve">ПІБ вчителя </w:t>
+        <w:t>ПІБ вчителя</w:t>
+      </w:r>
+      <w:r>
+        <w:rPr>
+          <w:rFonts w:ascii="Times New Roman" w:hAnsi="Times New Roman" w:cs="Times New Roman"/>
+          <w:b/>
+          <w:sz w:val="28"/>
+          <w:szCs w:val="28"/>
+          <w:lang w:val="uk-UA"/>
+        </w:rPr>
+        <w:t>:</w:t>
+      </w:r>
+      <w:r>
+        <w:rPr>
+          <w:rFonts w:ascii="Times New Roman" w:hAnsi="Times New Roman" w:cs="Times New Roman"/>
+          <w:b/>
+          <w:sz w:val="28"/>
+          <w:szCs w:val="28"/>
+          <w:lang w:val="uk-UA"/>
+        </w:rPr>
+        <w:t xml:space="preserve"> </w:t>
       </w:r>
       <w:r>
         <w:rPr>
@@ -282,10 +332,20 @@
       <w:r>
         <w:rPr>
           <w:rFonts w:ascii="Times New Roman" w:hAnsi="Times New Roman" w:cs="Times New Roman"/>
+          <w:b/>
           <w:sz w:val="28"/>
           <w:szCs w:val="28"/>
           <w:lang w:val="uk-UA"/>
         </w:rPr>
+        <w:t>:</w:t>
+      </w:r>
+      <w:r>
+        <w:rPr>
+          <w:rFonts w:ascii="Times New Roman" w:hAnsi="Times New Roman" w:cs="Times New Roman"/>
+          <w:sz w:val="28"/>
+          <w:szCs w:val="28"/>
+          <w:lang w:val="uk-UA"/>
+        </w:rPr>
         <w:t xml:space="preserve"> </w:t>
       </w:r>
       <w:r>
@@ -293,17 +353,9 @@
           <w:rFonts w:ascii="Times New Roman" w:hAnsi="Times New Roman" w:cs="Times New Roman"/>
           <w:sz w:val="28"/>
           <w:szCs w:val="28"/>
-        </w:rPr>
-        <w:t>#</w:t>
-      </w:r>
-      <w:r>
-        <w:rPr>
-          <w:rFonts w:ascii="Times New Roman" w:hAnsi="Times New Roman" w:cs="Times New Roman"/>
-          <w:sz w:val="28"/>
-          <w:szCs w:val="28"/>
           <w:u w:val="single"/>
         </w:rPr>
-        <w:t>{</w:t>
+        <w:t>#{</w:t>
       </w:r>
       <w:proofErr w:type="spellStart"/>
       <w:r>
@@ -345,6 +397,18 @@
         </w:rPr>
         <w:t>Мета відвідування</w:t>
       </w:r>
+      <w:r>
+        <w:rPr>
+          <w:rFonts w:ascii="Times New Roman" w:hAnsi="Times New Roman" w:cs="Times New Roman"/>
+          <w:b/>
+          <w:sz w:val="28"/>
+          <w:szCs w:val="28"/>
+          <w:lang w:val="uk-UA"/>
+        </w:rPr>
+        <w:t>:</w:t>
+      </w:r>
+      <w:bookmarkStart w:id="0" w:name="_GoBack"/>
+      <w:bookmarkEnd w:id="0"/>
       <w:r>
         <w:rPr>
           <w:rFonts w:ascii="Times New Roman" w:hAnsi="Times New Roman" w:cs="Times New Roman"/>
@@ -1350,8 +1414,6 @@
         </w:rPr>
         <w:t>:</w:t>
       </w:r>
-      <w:bookmarkStart w:id="0" w:name="_GoBack"/>
-      <w:bookmarkEnd w:id="0"/>
       <w:r>
         <w:rPr>
           <w:rFonts w:ascii="Times New Roman" w:hAnsi="Times New Roman" w:cs="Times New Roman"/>

</xml_diff>

<commit_message>
add nameControl and change purposeOfTheLesson add new component
</commit_message>
<xml_diff>
--- a/src/main/resources/template/template.docx
+++ b/src/main/resources/template/template.docx
@@ -248,7 +248,17 @@
           <w:szCs w:val="28"/>
           <w:lang w:val="uk-UA"/>
         </w:rPr>
-        <w:t>ПІБ вчителя</w:t>
+        <w:t xml:space="preserve">ПІБ </w:t>
+      </w:r>
+      <w:r>
+        <w:rPr>
+          <w:rFonts w:ascii="Times New Roman" w:hAnsi="Times New Roman" w:cs="Times New Roman"/>
+          <w:b/>
+          <w:sz w:val="28"/>
+          <w:szCs w:val="28"/>
+          <w:lang w:val="uk-UA"/>
+        </w:rPr>
+        <w:t>викладача</w:t>
       </w:r>
       <w:r>
         <w:rPr>
@@ -317,6 +327,7 @@
           <w:rFonts w:ascii="Times New Roman" w:hAnsi="Times New Roman" w:cs="Times New Roman"/>
           <w:sz w:val="28"/>
           <w:szCs w:val="28"/>
+          <w:lang w:val="ru-RU"/>
         </w:rPr>
       </w:pPr>
       <w:r>
@@ -354,6 +365,7 @@
           <w:sz w:val="28"/>
           <w:szCs w:val="28"/>
           <w:u w:val="single"/>
+          <w:lang w:val="ru-RU"/>
         </w:rPr>
         <w:t>#{</w:t>
       </w:r>
@@ -374,6 +386,7 @@
           <w:sz w:val="28"/>
           <w:szCs w:val="28"/>
           <w:u w:val="single"/>
+          <w:lang w:val="ru-RU"/>
         </w:rPr>
         <w:t>}</w:t>
       </w:r>
@@ -385,6 +398,7 @@
           <w:b/>
           <w:sz w:val="28"/>
           <w:szCs w:val="28"/>
+          <w:lang w:val="ru-RU"/>
         </w:rPr>
       </w:pPr>
       <w:r>
@@ -407,14 +421,13 @@
         </w:rPr>
         <w:t>:</w:t>
       </w:r>
-      <w:bookmarkStart w:id="0" w:name="_GoBack"/>
-      <w:bookmarkEnd w:id="0"/>
-      <w:r>
-        <w:rPr>
-          <w:rFonts w:ascii="Times New Roman" w:hAnsi="Times New Roman" w:cs="Times New Roman"/>
-          <w:b/>
-          <w:sz w:val="28"/>
-          <w:szCs w:val="28"/>
+      <w:r>
+        <w:rPr>
+          <w:rFonts w:ascii="Times New Roman" w:hAnsi="Times New Roman" w:cs="Times New Roman"/>
+          <w:b/>
+          <w:sz w:val="28"/>
+          <w:szCs w:val="28"/>
+          <w:lang w:val="ru-RU"/>
         </w:rPr>
         <w:t xml:space="preserve"> </w:t>
       </w:r>
@@ -424,6 +437,7 @@
           <w:sz w:val="28"/>
           <w:szCs w:val="28"/>
           <w:u w:val="single"/>
+          <w:lang w:val="ru-RU"/>
         </w:rPr>
         <w:t>#{</w:t>
       </w:r>
@@ -444,6 +458,7 @@
           <w:sz w:val="28"/>
           <w:szCs w:val="28"/>
           <w:u w:val="single"/>
+          <w:lang w:val="ru-RU"/>
         </w:rPr>
         <w:t>}</w:t>
       </w:r>
@@ -452,6 +467,14 @@
       <w:tblPr>
         <w:tblStyle w:val="-42"/>
         <w:tblW w:w="10066" w:type="dxa"/>
+        <w:tblBorders>
+          <w:top w:val="single" w:sz="4" w:space="0" w:color="auto"/>
+          <w:left w:val="single" w:sz="4" w:space="0" w:color="auto"/>
+          <w:bottom w:val="single" w:sz="4" w:space="0" w:color="auto"/>
+          <w:right w:val="single" w:sz="4" w:space="0" w:color="auto"/>
+          <w:insideH w:val="single" w:sz="4" w:space="0" w:color="auto"/>
+          <w:insideV w:val="single" w:sz="4" w:space="0" w:color="auto"/>
+        </w:tblBorders>
         <w:tblLayout w:type="fixed"/>
         <w:tblLook w:val="04A0" w:firstRow="1" w:lastRow="0" w:firstColumn="1" w:lastColumn="0" w:noHBand="0" w:noVBand="1"/>
       </w:tblPr>
@@ -469,6 +492,12 @@
           <w:tcPr>
             <w:cnfStyle w:val="001000000000" w:firstRow="0" w:lastRow="0" w:firstColumn="1" w:lastColumn="0" w:oddVBand="0" w:evenVBand="0" w:oddHBand="0" w:evenHBand="0" w:firstRowFirstColumn="0" w:firstRowLastColumn="0" w:lastRowFirstColumn="0" w:lastRowLastColumn="0"/>
             <w:tcW w:w="704" w:type="dxa"/>
+            <w:tcBorders>
+              <w:top w:val="none" w:sz="0" w:space="0" w:color="auto"/>
+              <w:left w:val="none" w:sz="0" w:space="0" w:color="auto"/>
+              <w:bottom w:val="none" w:sz="0" w:space="0" w:color="auto"/>
+              <w:right w:val="none" w:sz="0" w:space="0" w:color="auto"/>
+            </w:tcBorders>
           </w:tcPr>
           <w:p>
             <w:pPr>
@@ -496,6 +525,12 @@
           <w:tcPr>
             <w:tcW w:w="9362" w:type="dxa"/>
             <w:gridSpan w:val="2"/>
+            <w:tcBorders>
+              <w:top w:val="none" w:sz="0" w:space="0" w:color="auto"/>
+              <w:left w:val="none" w:sz="0" w:space="0" w:color="auto"/>
+              <w:bottom w:val="none" w:sz="0" w:space="0" w:color="auto"/>
+              <w:right w:val="none" w:sz="0" w:space="0" w:color="auto"/>
+            </w:tcBorders>
           </w:tcPr>
           <w:p>
             <w:pPr>
@@ -1389,49 +1424,30 @@
       <w:pPr>
         <w:rPr>
           <w:rFonts w:ascii="Times New Roman" w:hAnsi="Times New Roman" w:cs="Times New Roman"/>
-          <w:b/>
-          <w:sz w:val="28"/>
-          <w:szCs w:val="28"/>
-        </w:rPr>
-      </w:pPr>
-      <w:proofErr w:type="spellStart"/>
-      <w:r>
-        <w:rPr>
-          <w:rFonts w:ascii="Times New Roman" w:hAnsi="Times New Roman" w:cs="Times New Roman"/>
-          <w:b/>
-          <w:sz w:val="28"/>
-          <w:szCs w:val="28"/>
-        </w:rPr>
-        <w:t>Рекомендації</w:t>
-      </w:r>
-      <w:proofErr w:type="spellEnd"/>
-      <w:r>
-        <w:rPr>
-          <w:rFonts w:ascii="Times New Roman" w:hAnsi="Times New Roman" w:cs="Times New Roman"/>
-          <w:b/>
-          <w:sz w:val="28"/>
-          <w:szCs w:val="28"/>
-        </w:rPr>
-        <w:t>:</w:t>
-      </w:r>
-      <w:r>
-        <w:rPr>
-          <w:rFonts w:ascii="Times New Roman" w:hAnsi="Times New Roman" w:cs="Times New Roman"/>
-          <w:b/>
-          <w:sz w:val="28"/>
-          <w:szCs w:val="28"/>
-        </w:rPr>
-        <w:t xml:space="preserve"> </w:t>
-      </w:r>
-      <w:r>
-        <w:rPr>
-          <w:rFonts w:ascii="Times New Roman" w:hAnsi="Times New Roman" w:cs="Times New Roman"/>
           <w:sz w:val="24"/>
           <w:szCs w:val="24"/>
           <w:lang w:val="uk-UA"/>
         </w:rPr>
-        <w:t>#{</w:t>
-      </w:r>
+      </w:pPr>
+      <w:r>
+        <w:rPr>
+          <w:rFonts w:ascii="Times New Roman" w:hAnsi="Times New Roman" w:cs="Times New Roman"/>
+          <w:b/>
+          <w:sz w:val="28"/>
+          <w:szCs w:val="28"/>
+        </w:rPr>
+        <w:t>Рекомендації:</w:t>
+      </w:r>
+      <w:r>
+        <w:rPr>
+          <w:rFonts w:ascii="Times New Roman" w:hAnsi="Times New Roman" w:cs="Times New Roman"/>
+          <w:b/>
+          <w:sz w:val="28"/>
+          <w:szCs w:val="28"/>
+        </w:rPr>
+        <w:t xml:space="preserve"> </w:t>
+      </w:r>
+      <w:proofErr w:type="gramStart"/>
       <w:r>
         <w:rPr>
           <w:rFonts w:ascii="Times New Roman" w:hAnsi="Times New Roman" w:cs="Times New Roman"/>
@@ -1439,8 +1455,9 @@
           <w:szCs w:val="24"/>
           <w:lang w:val="uk-UA"/>
         </w:rPr>
-        <w:t>recommendations</w:t>
-      </w:r>
+        <w:t>#{</w:t>
+      </w:r>
+      <w:proofErr w:type="gramEnd"/>
       <w:r>
         <w:rPr>
           <w:rFonts w:ascii="Times New Roman" w:hAnsi="Times New Roman" w:cs="Times New Roman"/>
@@ -1448,7 +1465,174 @@
           <w:szCs w:val="24"/>
           <w:lang w:val="uk-UA"/>
         </w:rPr>
+        <w:t>recommendations</w:t>
+      </w:r>
+      <w:r>
+        <w:rPr>
+          <w:rFonts w:ascii="Times New Roman" w:hAnsi="Times New Roman" w:cs="Times New Roman"/>
+          <w:sz w:val="24"/>
+          <w:szCs w:val="24"/>
+          <w:lang w:val="uk-UA"/>
+        </w:rPr>
         <w:t>}</w:t>
+      </w:r>
+    </w:p>
+    <w:p>
+      <w:pPr>
+        <w:spacing w:before="120"/>
+        <w:rPr>
+          <w:rFonts w:ascii="Times New Roman" w:hAnsi="Times New Roman" w:cs="Times New Roman"/>
+          <w:b/>
+          <w:sz w:val="24"/>
+          <w:szCs w:val="24"/>
+          <w:lang w:val="uk-UA"/>
+        </w:rPr>
+      </w:pPr>
+      <w:r>
+        <w:rPr>
+          <w:rFonts w:ascii="Times New Roman" w:hAnsi="Times New Roman" w:cs="Times New Roman"/>
+          <w:b/>
+          <w:sz w:val="24"/>
+          <w:szCs w:val="24"/>
+          <w:lang w:val="uk-UA"/>
+        </w:rPr>
+        <w:t>Урок відвідав:</w:t>
+      </w:r>
+      <w:r>
+        <w:rPr>
+          <w:rFonts w:ascii="Times New Roman" w:hAnsi="Times New Roman" w:cs="Times New Roman"/>
+          <w:b/>
+          <w:sz w:val="24"/>
+          <w:szCs w:val="24"/>
+          <w:lang w:val="uk-UA"/>
+        </w:rPr>
+        <w:t xml:space="preserve"> </w:t>
+      </w:r>
+      <w:r>
+        <w:rPr>
+          <w:rFonts w:ascii="Times New Roman" w:hAnsi="Times New Roman" w:cs="Times New Roman"/>
+          <w:i/>
+          <w:sz w:val="24"/>
+          <w:szCs w:val="24"/>
+          <w:u w:val="single"/>
+          <w:lang w:val="uk-UA"/>
+        </w:rPr>
+        <w:t>#{</w:t>
+      </w:r>
+      <w:proofErr w:type="spellStart"/>
+      <w:r>
+        <w:rPr>
+          <w:rFonts w:ascii="Times New Roman" w:hAnsi="Times New Roman" w:cs="Times New Roman"/>
+          <w:i/>
+          <w:sz w:val="24"/>
+          <w:szCs w:val="24"/>
+          <w:u w:val="single"/>
+        </w:rPr>
+        <w:t>nameControl</w:t>
+      </w:r>
+      <w:proofErr w:type="spellEnd"/>
+      <w:r>
+        <w:rPr>
+          <w:rFonts w:ascii="Times New Roman" w:hAnsi="Times New Roman" w:cs="Times New Roman"/>
+          <w:i/>
+          <w:sz w:val="24"/>
+          <w:szCs w:val="24"/>
+          <w:u w:val="single"/>
+          <w:lang w:val="uk-UA"/>
+        </w:rPr>
+        <w:t>}</w:t>
+      </w:r>
+    </w:p>
+    <w:p>
+      <w:pPr>
+        <w:spacing w:before="240"/>
+        <w:rPr>
+          <w:rFonts w:ascii="Times New Roman" w:hAnsi="Times New Roman" w:cs="Times New Roman"/>
+          <w:b/>
+          <w:sz w:val="24"/>
+          <w:szCs w:val="24"/>
+          <w:lang w:val="uk-UA"/>
+        </w:rPr>
+      </w:pPr>
+      <w:r>
+        <w:rPr>
+          <w:rFonts w:ascii="Times New Roman" w:hAnsi="Times New Roman" w:cs="Times New Roman"/>
+          <w:b/>
+          <w:sz w:val="24"/>
+          <w:szCs w:val="24"/>
+          <w:lang w:val="uk-UA"/>
+        </w:rPr>
+        <w:t xml:space="preserve">Ознайомлений: </w:t>
+      </w:r>
+      <w:r>
+        <w:rPr>
+          <w:rFonts w:ascii="Times New Roman" w:hAnsi="Times New Roman" w:cs="Times New Roman"/>
+          <w:b/>
+          <w:sz w:val="24"/>
+          <w:szCs w:val="24"/>
+          <w:lang w:val="uk-UA"/>
+        </w:rPr>
+        <w:tab/>
+        <w:t>__________________  /</w:t>
+      </w:r>
+      <w:r>
+        <w:rPr>
+          <w:rFonts w:ascii="Times New Roman" w:hAnsi="Times New Roman" w:cs="Times New Roman"/>
+          <w:b/>
+          <w:sz w:val="24"/>
+          <w:szCs w:val="24"/>
+        </w:rPr>
+        <w:t xml:space="preserve"> </w:t>
+      </w:r>
+      <w:r>
+        <w:rPr>
+          <w:rFonts w:ascii="Times New Roman" w:hAnsi="Times New Roman" w:cs="Times New Roman"/>
+          <w:sz w:val="28"/>
+          <w:szCs w:val="28"/>
+          <w:u w:val="single"/>
+          <w:lang w:val="ru-RU"/>
+        </w:rPr>
+        <w:t>#{</w:t>
+      </w:r>
+      <w:r>
+        <w:rPr>
+          <w:rFonts w:ascii="Times New Roman" w:hAnsi="Times New Roman" w:cs="Times New Roman"/>
+          <w:sz w:val="28"/>
+          <w:szCs w:val="28"/>
+          <w:u w:val="single"/>
+        </w:rPr>
+        <w:t>fullName</w:t>
+      </w:r>
+      <w:r>
+        <w:rPr>
+          <w:rFonts w:ascii="Times New Roman" w:hAnsi="Times New Roman" w:cs="Times New Roman"/>
+          <w:sz w:val="28"/>
+          <w:szCs w:val="28"/>
+          <w:u w:val="single"/>
+          <w:lang w:val="ru-RU"/>
+        </w:rPr>
+        <w:t>}</w:t>
+      </w:r>
+      <w:bookmarkStart w:id="0" w:name="_GoBack"/>
+      <w:bookmarkEnd w:id="0"/>
+      <w:r>
+        <w:rPr>
+          <w:rFonts w:ascii="Times New Roman" w:hAnsi="Times New Roman" w:cs="Times New Roman"/>
+          <w:b/>
+          <w:sz w:val="24"/>
+          <w:szCs w:val="24"/>
+          <w:lang w:val="uk-UA"/>
+        </w:rPr>
+        <w:t xml:space="preserve"> </w:t>
+      </w:r>
+      <w:r>
+        <w:rPr>
+          <w:rFonts w:ascii="Times New Roman" w:hAnsi="Times New Roman" w:cs="Times New Roman"/>
+          <w:sz w:val="24"/>
+          <w:szCs w:val="24"/>
+          <w:lang w:val="uk-UA"/>
+        </w:rPr>
+        <w:t>/</w:t>
       </w:r>
     </w:p>
     <w:sectPr>

</xml_diff>

<commit_message>
add method shortName and new rar app
</commit_message>
<xml_diff>
--- a/src/main/resources/template/template.docx
+++ b/src/main/resources/template/template.docx
@@ -21,7 +21,17 @@
           <w:szCs w:val="36"/>
           <w:lang w:val="uk-UA"/>
         </w:rPr>
-        <w:t>Схема аналізу уроку</w:t>
+        <w:t>Аналіз</w:t>
+      </w:r>
+      <w:r>
+        <w:rPr>
+          <w:rFonts w:ascii="Times New Roman" w:hAnsi="Times New Roman" w:cs="Times New Roman"/>
+          <w:b/>
+          <w:sz w:val="36"/>
+          <w:szCs w:val="36"/>
+          <w:lang w:val="uk-UA"/>
+        </w:rPr>
+        <w:t xml:space="preserve"> уроку</w:t>
       </w:r>
     </w:p>
     <w:tbl>
@@ -480,8 +490,8 @@
       </w:tblPr>
       <w:tblGrid>
         <w:gridCol w:w="704"/>
-        <w:gridCol w:w="3969"/>
-        <w:gridCol w:w="5393"/>
+        <w:gridCol w:w="2835"/>
+        <w:gridCol w:w="6527"/>
       </w:tblGrid>
       <w:tr>
         <w:trPr>
@@ -585,7 +595,7 @@
         </w:tc>
         <w:tc>
           <w:tcPr>
-            <w:tcW w:w="3969" w:type="dxa"/>
+            <w:tcW w:w="2835" w:type="dxa"/>
           </w:tcPr>
           <w:p>
             <w:pPr>
@@ -612,7 +622,7 @@
         </w:tc>
         <w:tc>
           <w:tcPr>
-            <w:tcW w:w="5393" w:type="dxa"/>
+            <w:tcW w:w="6527" w:type="dxa"/>
           </w:tcPr>
           <w:p>
             <w:pPr>
@@ -695,7 +705,7 @@
         </w:tc>
         <w:tc>
           <w:tcPr>
-            <w:tcW w:w="3969" w:type="dxa"/>
+            <w:tcW w:w="2835" w:type="dxa"/>
           </w:tcPr>
           <w:p>
             <w:pPr>
@@ -722,7 +732,7 @@
         </w:tc>
         <w:tc>
           <w:tcPr>
-            <w:tcW w:w="5393" w:type="dxa"/>
+            <w:tcW w:w="6527" w:type="dxa"/>
           </w:tcPr>
           <w:p>
             <w:pPr>
@@ -791,7 +801,7 @@
         </w:tc>
         <w:tc>
           <w:tcPr>
-            <w:tcW w:w="3969" w:type="dxa"/>
+            <w:tcW w:w="2835" w:type="dxa"/>
           </w:tcPr>
           <w:p>
             <w:pPr>
@@ -818,7 +828,7 @@
         </w:tc>
         <w:tc>
           <w:tcPr>
-            <w:tcW w:w="5393" w:type="dxa"/>
+            <w:tcW w:w="6527" w:type="dxa"/>
           </w:tcPr>
           <w:p>
             <w:pPr>
@@ -886,7 +896,7 @@
         </w:tc>
         <w:tc>
           <w:tcPr>
-            <w:tcW w:w="3969" w:type="dxa"/>
+            <w:tcW w:w="2835" w:type="dxa"/>
           </w:tcPr>
           <w:p>
             <w:pPr>
@@ -913,7 +923,7 @@
         </w:tc>
         <w:tc>
           <w:tcPr>
-            <w:tcW w:w="5393" w:type="dxa"/>
+            <w:tcW w:w="6527" w:type="dxa"/>
           </w:tcPr>
           <w:p>
             <w:pPr>
@@ -986,7 +996,7 @@
         </w:tc>
         <w:tc>
           <w:tcPr>
-            <w:tcW w:w="3969" w:type="dxa"/>
+            <w:tcW w:w="2835" w:type="dxa"/>
           </w:tcPr>
           <w:p>
             <w:pPr>
@@ -1013,7 +1023,7 @@
         </w:tc>
         <w:tc>
           <w:tcPr>
-            <w:tcW w:w="5393" w:type="dxa"/>
+            <w:tcW w:w="6527" w:type="dxa"/>
           </w:tcPr>
           <w:p>
             <w:pPr>
@@ -1081,7 +1091,7 @@
         </w:tc>
         <w:tc>
           <w:tcPr>
-            <w:tcW w:w="3969" w:type="dxa"/>
+            <w:tcW w:w="2835" w:type="dxa"/>
           </w:tcPr>
           <w:p>
             <w:pPr>
@@ -1108,7 +1118,7 @@
         </w:tc>
         <w:tc>
           <w:tcPr>
-            <w:tcW w:w="5393" w:type="dxa"/>
+            <w:tcW w:w="6527" w:type="dxa"/>
           </w:tcPr>
           <w:p>
             <w:pPr>
@@ -1177,7 +1187,7 @@
         </w:tc>
         <w:tc>
           <w:tcPr>
-            <w:tcW w:w="3969" w:type="dxa"/>
+            <w:tcW w:w="2835" w:type="dxa"/>
           </w:tcPr>
           <w:p>
             <w:pPr>
@@ -1204,7 +1214,7 @@
         </w:tc>
         <w:tc>
           <w:tcPr>
-            <w:tcW w:w="5393" w:type="dxa"/>
+            <w:tcW w:w="6527" w:type="dxa"/>
           </w:tcPr>
           <w:p>
             <w:pPr>
@@ -1272,7 +1282,7 @@
         </w:tc>
         <w:tc>
           <w:tcPr>
-            <w:tcW w:w="3969" w:type="dxa"/>
+            <w:tcW w:w="2835" w:type="dxa"/>
           </w:tcPr>
           <w:p>
             <w:pPr>
@@ -1299,7 +1309,7 @@
         </w:tc>
         <w:tc>
           <w:tcPr>
-            <w:tcW w:w="5393" w:type="dxa"/>
+            <w:tcW w:w="6527" w:type="dxa"/>
           </w:tcPr>
           <w:p>
             <w:pPr>
@@ -1581,49 +1591,53 @@
           <w:b/>
           <w:sz w:val="24"/>
           <w:szCs w:val="24"/>
+          <w:lang w:val="uk-UA"/>
         </w:rPr>
         <w:t xml:space="preserve"> </w:t>
       </w:r>
       <w:r>
         <w:rPr>
           <w:rFonts w:ascii="Times New Roman" w:hAnsi="Times New Roman" w:cs="Times New Roman"/>
-          <w:sz w:val="28"/>
-          <w:szCs w:val="28"/>
+          <w:sz w:val="24"/>
+          <w:szCs w:val="24"/>
           <w:u w:val="single"/>
-          <w:lang w:val="ru-RU"/>
+          <w:lang w:val="uk-UA"/>
         </w:rPr>
         <w:t>#{</w:t>
       </w:r>
-      <w:r>
-        <w:rPr>
-          <w:rFonts w:ascii="Times New Roman" w:hAnsi="Times New Roman" w:cs="Times New Roman"/>
-          <w:sz w:val="28"/>
-          <w:szCs w:val="28"/>
+      <w:proofErr w:type="spellStart"/>
+      <w:r>
+        <w:rPr>
+          <w:rFonts w:ascii="Times New Roman" w:hAnsi="Times New Roman" w:cs="Times New Roman"/>
+          <w:sz w:val="24"/>
+          <w:szCs w:val="24"/>
           <w:u w:val="single"/>
-        </w:rPr>
-        <w:t>fullName</w:t>
-      </w:r>
-      <w:r>
-        <w:rPr>
-          <w:rFonts w:ascii="Times New Roman" w:hAnsi="Times New Roman" w:cs="Times New Roman"/>
-          <w:sz w:val="28"/>
-          <w:szCs w:val="28"/>
-          <w:u w:val="single"/>
-          <w:lang w:val="ru-RU"/>
-        </w:rPr>
-        <w:t>}</w:t>
+          <w:lang w:val="uk-UA"/>
+        </w:rPr>
+        <w:t>short</w:t>
       </w:r>
       <w:bookmarkStart w:id="0" w:name="_GoBack"/>
       <w:bookmarkEnd w:id="0"/>
       <w:r>
         <w:rPr>
           <w:rFonts w:ascii="Times New Roman" w:hAnsi="Times New Roman" w:cs="Times New Roman"/>
-          <w:b/>
           <w:sz w:val="24"/>
           <w:szCs w:val="24"/>
-          <w:lang w:val="uk-UA"/>
-        </w:rPr>
-        <w:t xml:space="preserve"> </w:t>
+          <w:u w:val="single"/>
+          <w:lang w:val="uk-UA"/>
+        </w:rPr>
+        <w:t>Name</w:t>
+      </w:r>
+      <w:proofErr w:type="spellEnd"/>
+      <w:r>
+        <w:rPr>
+          <w:rFonts w:ascii="Times New Roman" w:hAnsi="Times New Roman" w:cs="Times New Roman"/>
+          <w:sz w:val="24"/>
+          <w:szCs w:val="24"/>
+          <w:u w:val="single"/>
+          <w:lang w:val="uk-UA"/>
+        </w:rPr>
+        <w:t>}</w:t>
       </w:r>
       <w:r>
         <w:rPr>
@@ -1638,7 +1652,7 @@
     <w:sectPr>
       <w:footerReference w:type="default" r:id="rId7"/>
       <w:pgSz w:w="11906" w:h="16838"/>
-      <w:pgMar w:top="851" w:right="1274" w:bottom="1135" w:left="1134" w:header="851" w:footer="992" w:gutter="0"/>
+      <w:pgMar w:top="851" w:right="1134" w:bottom="851" w:left="1134" w:header="851" w:footer="992" w:gutter="0"/>
       <w:cols w:space="425"/>
       <w:docGrid w:type="lines" w:linePitch="312"/>
     </w:sectPr>

</xml_diff>

<commit_message>
add checkBox. Change group to class and change teacher for school and add author
</commit_message>
<xml_diff>
--- a/src/main/resources/template/template.docx
+++ b/src/main/resources/template/template.docx
@@ -144,9 +144,28 @@
                 <w:b/>
                 <w:sz w:val="28"/>
                 <w:szCs w:val="28"/>
-                <w:lang w:val="uk-UA"/>
-              </w:rPr>
-              <w:t>Група</w:t>
+              </w:rPr>
+              <w:t>#{</w:t>
+            </w:r>
+            <w:proofErr w:type="spellStart"/>
+            <w:r>
+              <w:rPr>
+                <w:rFonts w:ascii="Times New Roman" w:hAnsi="Times New Roman" w:cs="Times New Roman"/>
+                <w:b/>
+                <w:sz w:val="28"/>
+                <w:szCs w:val="28"/>
+              </w:rPr>
+              <w:t>gclass</w:t>
+            </w:r>
+            <w:proofErr w:type="spellEnd"/>
+            <w:r>
+              <w:rPr>
+                <w:rFonts w:ascii="Times New Roman" w:hAnsi="Times New Roman" w:cs="Times New Roman"/>
+                <w:b/>
+                <w:sz w:val="28"/>
+                <w:szCs w:val="28"/>
+              </w:rPr>
+              <w:t>}</w:t>
             </w:r>
             <w:r>
               <w:rPr>
@@ -247,7 +266,6 @@
           <w:sz w:val="28"/>
           <w:szCs w:val="28"/>
           <w:u w:val="single"/>
-          <w:lang w:val="ru-RU"/>
         </w:rPr>
       </w:pPr>
       <w:r>
@@ -256,20 +274,11 @@
           <w:b/>
           <w:sz w:val="28"/>
           <w:szCs w:val="28"/>
-          <w:lang w:val="uk-UA"/>
-        </w:rPr>
-        <w:t xml:space="preserve">ПІБ </w:t>
-      </w:r>
-      <w:r>
-        <w:rPr>
-          <w:rFonts w:ascii="Times New Roman" w:hAnsi="Times New Roman" w:cs="Times New Roman"/>
-          <w:b/>
-          <w:sz w:val="28"/>
-          <w:szCs w:val="28"/>
-          <w:lang w:val="uk-UA"/>
-        </w:rPr>
-        <w:t>викладача</w:t>
-      </w:r>
+        </w:rPr>
+        <w:t>#{teacher}</w:t>
+      </w:r>
+      <w:bookmarkStart w:id="0" w:name="_GoBack"/>
+      <w:bookmarkEnd w:id="0"/>
       <w:r>
         <w:rPr>
           <w:rFonts w:ascii="Times New Roman" w:hAnsi="Times New Roman" w:cs="Times New Roman"/>
@@ -296,7 +305,6 @@
           <w:sz w:val="28"/>
           <w:szCs w:val="28"/>
           <w:u w:val="single"/>
-          <w:lang w:val="ru-RU"/>
         </w:rPr>
         <w:t>#{</w:t>
       </w:r>
@@ -326,7 +334,6 @@
           <w:sz w:val="28"/>
           <w:szCs w:val="28"/>
           <w:u w:val="single"/>
-          <w:lang w:val="ru-RU"/>
         </w:rPr>
         <w:t>}</w:t>
       </w:r>
@@ -337,7 +344,6 @@
           <w:rFonts w:ascii="Times New Roman" w:hAnsi="Times New Roman" w:cs="Times New Roman"/>
           <w:sz w:val="28"/>
           <w:szCs w:val="28"/>
-          <w:lang w:val="ru-RU"/>
         </w:rPr>
       </w:pPr>
       <w:r>
@@ -375,7 +381,6 @@
           <w:sz w:val="28"/>
           <w:szCs w:val="28"/>
           <w:u w:val="single"/>
-          <w:lang w:val="ru-RU"/>
         </w:rPr>
         <w:t>#{</w:t>
       </w:r>
@@ -396,7 +401,6 @@
           <w:sz w:val="28"/>
           <w:szCs w:val="28"/>
           <w:u w:val="single"/>
-          <w:lang w:val="ru-RU"/>
         </w:rPr>
         <w:t>}</w:t>
       </w:r>
@@ -408,7 +412,6 @@
           <w:b/>
           <w:sz w:val="28"/>
           <w:szCs w:val="28"/>
-          <w:lang w:val="ru-RU"/>
         </w:rPr>
       </w:pPr>
       <w:r>
@@ -437,7 +440,6 @@
           <w:b/>
           <w:sz w:val="28"/>
           <w:szCs w:val="28"/>
-          <w:lang w:val="ru-RU"/>
         </w:rPr>
         <w:t xml:space="preserve"> </w:t>
       </w:r>
@@ -447,7 +449,6 @@
           <w:sz w:val="28"/>
           <w:szCs w:val="28"/>
           <w:u w:val="single"/>
-          <w:lang w:val="ru-RU"/>
         </w:rPr>
         <w:t>#{</w:t>
       </w:r>
@@ -468,7 +469,6 @@
           <w:sz w:val="28"/>
           <w:szCs w:val="28"/>
           <w:u w:val="single"/>
-          <w:lang w:val="ru-RU"/>
         </w:rPr>
         <w:t>}</w:t>
       </w:r>
@@ -1614,19 +1614,7 @@
           <w:u w:val="single"/>
           <w:lang w:val="uk-UA"/>
         </w:rPr>
-        <w:t>short</w:t>
-      </w:r>
-      <w:bookmarkStart w:id="0" w:name="_GoBack"/>
-      <w:bookmarkEnd w:id="0"/>
-      <w:r>
-        <w:rPr>
-          <w:rFonts w:ascii="Times New Roman" w:hAnsi="Times New Roman" w:cs="Times New Roman"/>
-          <w:sz w:val="24"/>
-          <w:szCs w:val="24"/>
-          <w:u w:val="single"/>
-          <w:lang w:val="uk-UA"/>
-        </w:rPr>
-        <w:t>Name</w:t>
+        <w:t>shortName</w:t>
       </w:r>
       <w:proofErr w:type="spellEnd"/>
       <w:r>

</xml_diff>